<commit_message>
Minor Customer UI Changes
</commit_message>
<xml_diff>
--- a/LIC_Report.docx
+++ b/LIC_Report.docx
@@ -2410,7 +2410,7 @@
           <w:szCs w:val="28"/>
         </w:rPr>
         <w:drawing>
-          <wp:anchor behindDoc="0" distT="0" distB="0" distL="0" distR="0" simplePos="0" locked="0" layoutInCell="1" allowOverlap="1" relativeHeight="2">
+          <wp:anchor behindDoc="0" distT="0" distB="0" distL="0" distR="0" simplePos="0" locked="0" layoutInCell="1" allowOverlap="1" relativeHeight="15">
             <wp:simplePos x="0" y="0"/>
             <wp:positionH relativeFrom="column">
               <wp:posOffset>-628650</wp:posOffset>
@@ -2482,7 +2482,7 @@
     </w:p>
     <w:p>
       <w:pPr>
-        <w:pStyle w:val="Normal"/>
+        <w:pStyle w:val="Heading1"/>
         <w:spacing w:beforeAutospacing="1" w:afterAutospacing="1"/>
         <w:jc w:val="both"/>
         <w:rPr>
@@ -2506,7 +2506,7 @@
     </w:p>
     <w:p>
       <w:pPr>
-        <w:pStyle w:val="Normal"/>
+        <w:pStyle w:val="Heading1"/>
         <w:spacing w:beforeAutospacing="1" w:afterAutospacing="1"/>
         <w:jc w:val="both"/>
         <w:rPr>
@@ -2530,11 +2530,59 @@
     </w:p>
     <w:p>
       <w:pPr>
-        <w:pStyle w:val="Normal"/>
+        <w:pStyle w:val="Heading1"/>
         <w:spacing w:beforeAutospacing="1" w:afterAutospacing="1"/>
         <w:jc w:val="both"/>
         <w:rPr>
           <w:rFonts w:ascii="Times New Roman" w:hAnsi="Times New Roman" w:cs="Times New Roman"/>
+          <w:b w:val="false"/>
+          <w:b w:val="false"/>
+          <w:bCs w:val="false"/>
+          <w:sz w:val="28"/>
+          <w:szCs w:val="28"/>
+        </w:rPr>
+      </w:pPr>
+      <w:r>
+        <w:rPr>
+          <w:rFonts w:cs="Times New Roman" w:ascii="Times New Roman" w:hAnsi="Times New Roman"/>
+          <w:b w:val="false"/>
+          <w:bCs w:val="false"/>
+          <w:sz w:val="28"/>
+          <w:szCs w:val="28"/>
+        </w:rPr>
+      </w:r>
+    </w:p>
+    <w:p>
+      <w:pPr>
+        <w:pStyle w:val="Normal"/>
+        <w:spacing w:beforeAutospacing="1" w:afterAutospacing="1"/>
+        <w:jc w:val="both"/>
+        <w:rPr>
+          <w:rFonts w:ascii="Times New Roman" w:hAnsi="Times New Roman" w:cs="Times New Roman"/>
+          <w:b w:val="false"/>
+          <w:b w:val="false"/>
+          <w:bCs w:val="false"/>
+          <w:sz w:val="28"/>
+          <w:szCs w:val="28"/>
+        </w:rPr>
+      </w:pPr>
+      <w:r>
+        <w:rPr>
+          <w:rFonts w:cs="Times New Roman" w:ascii="Times New Roman" w:hAnsi="Times New Roman"/>
+          <w:b w:val="false"/>
+          <w:bCs w:val="false"/>
+          <w:sz w:val="28"/>
+          <w:szCs w:val="28"/>
+        </w:rPr>
+      </w:r>
+    </w:p>
+    <w:p>
+      <w:pPr>
+        <w:pStyle w:val="Heading1"/>
+        <w:spacing w:beforeAutospacing="1" w:afterAutospacing="1"/>
+        <w:jc w:val="both"/>
+        <w:rPr>
+          <w:rFonts w:ascii="Times New Roman" w:hAnsi="Times New Roman" w:cs="Times New Roman"/>
           <w:b/>
           <w:b/>
           <w:bCs/>
@@ -2554,7 +2602,7 @@
     </w:p>
     <w:p>
       <w:pPr>
-        <w:pStyle w:val="Normal"/>
+        <w:pStyle w:val="Heading1"/>
         <w:spacing w:beforeAutospacing="1" w:afterAutospacing="1"/>
         <w:jc w:val="both"/>
         <w:rPr>
@@ -2574,11 +2622,138 @@
           <w:sz w:val="28"/>
           <w:szCs w:val="28"/>
         </w:rPr>
-      </w:r>
-    </w:p>
-    <w:p>
-      <w:pPr>
-        <w:pStyle w:val="Normal"/>
+        <w:t>SCHEMA DESCRIPTION</w:t>
+      </w:r>
+    </w:p>
+    <w:p>
+      <w:pPr>
+        <w:pStyle w:val="Normal"/>
+        <w:numPr>
+          <w:ilvl w:val="0"/>
+          <w:numId w:val="3"/>
+        </w:numPr>
+        <w:spacing w:lineRule="auto" w:line="240" w:beforeAutospacing="1" w:afterAutospacing="1"/>
+        <w:jc w:val="both"/>
+        <w:rPr>
+          <w:rFonts w:ascii="Times New Roman" w:hAnsi="Times New Roman" w:cs="Times New Roman"/>
+          <w:b w:val="false"/>
+          <w:b w:val="false"/>
+          <w:bCs w:val="false"/>
+          <w:sz w:val="28"/>
+          <w:szCs w:val="28"/>
+        </w:rPr>
+      </w:pPr>
+      <w:r>
+        <w:rPr>
+          <w:rFonts w:cs="Times New Roman" w:ascii="Times New Roman" w:hAnsi="Times New Roman"/>
+          <w:b w:val="false"/>
+          <w:bCs w:val="false"/>
+          <w:sz w:val="28"/>
+          <w:szCs w:val="28"/>
+        </w:rPr>
+        <w:t>The 4 main entities are Policy, Payment, Agent, Customer.</w:t>
+      </w:r>
+    </w:p>
+    <w:p>
+      <w:pPr>
+        <w:pStyle w:val="Normal"/>
+        <w:numPr>
+          <w:ilvl w:val="0"/>
+          <w:numId w:val="3"/>
+        </w:numPr>
+        <w:spacing w:lineRule="auto" w:line="240" w:beforeAutospacing="1" w:afterAutospacing="1"/>
+        <w:jc w:val="both"/>
+        <w:rPr>
+          <w:rFonts w:ascii="Times New Roman" w:hAnsi="Times New Roman" w:cs="Times New Roman"/>
+          <w:b w:val="false"/>
+          <w:b w:val="false"/>
+          <w:bCs w:val="false"/>
+          <w:sz w:val="28"/>
+          <w:szCs w:val="28"/>
+        </w:rPr>
+      </w:pPr>
+      <w:r>
+        <w:rPr>
+          <w:rFonts w:cs="Times New Roman" w:ascii="Times New Roman" w:hAnsi="Times New Roman"/>
+          <w:b w:val="false"/>
+          <w:bCs w:val="false"/>
+          <w:sz w:val="28"/>
+          <w:szCs w:val="28"/>
+        </w:rPr>
+        <w:t>There is an many to many relationship between Customer and Policy, Agent and Policy.</w:t>
+      </w:r>
+    </w:p>
+    <w:p>
+      <w:pPr>
+        <w:pStyle w:val="Normal"/>
+        <w:numPr>
+          <w:ilvl w:val="0"/>
+          <w:numId w:val="3"/>
+        </w:numPr>
+        <w:spacing w:lineRule="auto" w:line="240" w:beforeAutospacing="1" w:afterAutospacing="1"/>
+        <w:jc w:val="both"/>
+        <w:rPr>
+          <w:rFonts w:ascii="Times New Roman" w:hAnsi="Times New Roman" w:cs="Times New Roman"/>
+          <w:b w:val="false"/>
+          <w:b w:val="false"/>
+          <w:bCs w:val="false"/>
+          <w:sz w:val="28"/>
+          <w:szCs w:val="28"/>
+        </w:rPr>
+      </w:pPr>
+      <w:r>
+        <w:rPr>
+          <w:rFonts w:cs="Times New Roman" w:ascii="Times New Roman" w:hAnsi="Times New Roman"/>
+          <w:b w:val="false"/>
+          <w:bCs w:val="false"/>
+          <w:sz w:val="28"/>
+          <w:szCs w:val="28"/>
+        </w:rPr>
+        <w:t>There is one to many relationship between Customer and Payment, Agent and Payment.</w:t>
+      </w:r>
+    </w:p>
+    <w:p>
+      <w:pPr>
+        <w:pStyle w:val="Normal"/>
+        <w:numPr>
+          <w:ilvl w:val="0"/>
+          <w:numId w:val="3"/>
+        </w:numPr>
+        <w:spacing w:lineRule="auto" w:line="240" w:beforeAutospacing="1" w:afterAutospacing="1"/>
+        <w:jc w:val="both"/>
+        <w:rPr>
+          <w:rFonts w:ascii="Times New Roman" w:hAnsi="Times New Roman" w:cs="Times New Roman"/>
+          <w:b w:val="false"/>
+          <w:b w:val="false"/>
+          <w:bCs w:val="false"/>
+          <w:sz w:val="28"/>
+          <w:szCs w:val="28"/>
+        </w:rPr>
+      </w:pPr>
+      <w:r>
+        <w:rPr>
+          <w:rFonts w:cs="Times New Roman" w:ascii="Times New Roman" w:hAnsi="Times New Roman"/>
+          <w:b w:val="false"/>
+          <w:bCs w:val="false"/>
+          <w:sz w:val="28"/>
+          <w:szCs w:val="28"/>
+        </w:rPr>
+        <w:t xml:space="preserve">  </w:t>
+      </w:r>
+      <w:r>
+        <w:rPr>
+          <w:rFonts w:cs="Times New Roman" w:ascii="Times New Roman" w:hAnsi="Times New Roman"/>
+          <w:b w:val="false"/>
+          <w:bCs w:val="false"/>
+          <w:sz w:val="28"/>
+          <w:szCs w:val="28"/>
+        </w:rPr>
+        <w:t>There is a one to one relationship between policy and policy-description.</w:t>
+      </w:r>
+    </w:p>
+    <w:p>
+      <w:pPr>
+        <w:pStyle w:val="Heading1"/>
         <w:spacing w:beforeAutospacing="1" w:afterAutospacing="1"/>
         <w:jc w:val="both"/>
         <w:rPr>
@@ -2598,15 +2773,276 @@
           <w:sz w:val="28"/>
           <w:szCs w:val="28"/>
         </w:rPr>
-      </w:r>
-    </w:p>
-    <w:p>
-      <w:pPr>
-        <w:pStyle w:val="Normal"/>
+        <w:t>TABLES DESCRIPTION</w:t>
+      </w:r>
+    </w:p>
+    <w:p>
+      <w:pPr>
+        <w:pStyle w:val="Heading1"/>
         <w:spacing w:beforeAutospacing="1" w:afterAutospacing="1"/>
         <w:jc w:val="both"/>
+        <w:rPr/>
+      </w:pPr>
+      <w:r>
+        <w:rPr>
+          <w:rFonts w:cs="Times New Roman" w:ascii="Times New Roman" w:hAnsi="Times New Roman"/>
+          <w:b w:val="false"/>
+          <w:bCs w:val="false"/>
+          <w:color w:val="000000"/>
+          <w:sz w:val="28"/>
+          <w:szCs w:val="28"/>
+        </w:rPr>
+        <w:t xml:space="preserve">The DB has the following tables: </w:t>
+      </w:r>
+    </w:p>
+    <w:p>
+      <w:pPr>
+        <w:pStyle w:val="Normal"/>
+        <w:numPr>
+          <w:ilvl w:val="0"/>
+          <w:numId w:val="4"/>
+        </w:numPr>
+        <w:spacing w:lineRule="auto" w:line="168" w:beforeAutospacing="1" w:afterAutospacing="1"/>
+        <w:jc w:val="both"/>
         <w:rPr>
           <w:rFonts w:ascii="Times New Roman" w:hAnsi="Times New Roman" w:cs="Times New Roman"/>
+          <w:b w:val="false"/>
+          <w:b w:val="false"/>
+          <w:bCs w:val="false"/>
+          <w:color w:val="000000"/>
+          <w:sz w:val="28"/>
+          <w:szCs w:val="28"/>
+        </w:rPr>
+      </w:pPr>
+      <w:r>
+        <w:rPr>
+          <w:rFonts w:cs="Times New Roman" w:ascii="Times New Roman" w:hAnsi="Times New Roman"/>
+          <w:b w:val="false"/>
+          <w:bCs w:val="false"/>
+          <w:color w:val="000000"/>
+          <w:sz w:val="28"/>
+          <w:szCs w:val="28"/>
+        </w:rPr>
+        <w:t>Agent (Attributes: agent_id, username, password, phone, email, address, name)</w:t>
+      </w:r>
+    </w:p>
+    <w:p>
+      <w:pPr>
+        <w:pStyle w:val="Normal"/>
+        <w:numPr>
+          <w:ilvl w:val="0"/>
+          <w:numId w:val="4"/>
+        </w:numPr>
+        <w:spacing w:lineRule="auto" w:line="168" w:beforeAutospacing="1" w:afterAutospacing="1"/>
+        <w:jc w:val="both"/>
+        <w:rPr>
+          <w:rFonts w:ascii="Times New Roman" w:hAnsi="Times New Roman" w:cs="Times New Roman"/>
+          <w:b w:val="false"/>
+          <w:b w:val="false"/>
+          <w:bCs w:val="false"/>
+          <w:color w:val="000000"/>
+          <w:sz w:val="28"/>
+          <w:szCs w:val="28"/>
+        </w:rPr>
+      </w:pPr>
+      <w:r>
+        <w:rPr>
+          <w:rFonts w:cs="Times New Roman" w:ascii="Times New Roman" w:hAnsi="Times New Roman"/>
+          <w:b w:val="false"/>
+          <w:bCs w:val="false"/>
+          <w:color w:val="000000"/>
+          <w:sz w:val="28"/>
+          <w:szCs w:val="28"/>
+        </w:rPr>
+        <w:t>Customer</w:t>
+      </w:r>
+      <w:r>
+        <w:rPr>
+          <w:rFonts w:cs="Times New Roman" w:ascii="Times New Roman" w:hAnsi="Times New Roman"/>
+          <w:b w:val="false"/>
+          <w:bCs w:val="false"/>
+          <w:color w:val="000000"/>
+          <w:sz w:val="28"/>
+          <w:szCs w:val="28"/>
+        </w:rPr>
+        <w:t>(Attributes: cust_id, username, password, phone, email, address, name)</w:t>
+      </w:r>
+    </w:p>
+    <w:p>
+      <w:pPr>
+        <w:pStyle w:val="Normal"/>
+        <w:numPr>
+          <w:ilvl w:val="0"/>
+          <w:numId w:val="4"/>
+        </w:numPr>
+        <w:spacing w:lineRule="auto" w:line="168" w:beforeAutospacing="1" w:afterAutospacing="1"/>
+        <w:jc w:val="both"/>
+        <w:rPr>
+          <w:rFonts w:ascii="Times New Roman" w:hAnsi="Times New Roman" w:cs="Times New Roman"/>
+          <w:b w:val="false"/>
+          <w:b w:val="false"/>
+          <w:bCs w:val="false"/>
+          <w:color w:val="000000"/>
+          <w:sz w:val="28"/>
+          <w:szCs w:val="28"/>
+        </w:rPr>
+      </w:pPr>
+      <w:r>
+        <w:rPr>
+          <w:rFonts w:cs="Times New Roman" w:ascii="Times New Roman" w:hAnsi="Times New Roman"/>
+          <w:b w:val="false"/>
+          <w:bCs w:val="false"/>
+          <w:color w:val="000000"/>
+          <w:sz w:val="28"/>
+          <w:szCs w:val="28"/>
+        </w:rPr>
+        <w:t>Customer_Agent_Policy</w:t>
+      </w:r>
+      <w:r>
+        <w:rPr>
+          <w:rFonts w:cs="Times New Roman" w:ascii="Times New Roman" w:hAnsi="Times New Roman"/>
+          <w:b w:val="false"/>
+          <w:bCs w:val="false"/>
+          <w:color w:val="000000"/>
+          <w:sz w:val="28"/>
+          <w:szCs w:val="28"/>
+        </w:rPr>
+        <w:t>(Attributes: agent_id, cust_id, pol_no)</w:t>
+      </w:r>
+    </w:p>
+    <w:p>
+      <w:pPr>
+        <w:pStyle w:val="Normal"/>
+        <w:numPr>
+          <w:ilvl w:val="0"/>
+          <w:numId w:val="4"/>
+        </w:numPr>
+        <w:spacing w:lineRule="auto" w:line="168" w:beforeAutospacing="1" w:afterAutospacing="1"/>
+        <w:jc w:val="both"/>
+        <w:rPr>
+          <w:rFonts w:ascii="Times New Roman" w:hAnsi="Times New Roman" w:cs="Times New Roman"/>
+          <w:b w:val="false"/>
+          <w:b w:val="false"/>
+          <w:bCs w:val="false"/>
+          <w:color w:val="000000"/>
+          <w:sz w:val="28"/>
+          <w:szCs w:val="28"/>
+        </w:rPr>
+      </w:pPr>
+      <w:r>
+        <w:rPr>
+          <w:rFonts w:cs="Times New Roman" w:ascii="Times New Roman" w:hAnsi="Times New Roman"/>
+          <w:b w:val="false"/>
+          <w:bCs w:val="false"/>
+          <w:color w:val="000000"/>
+          <w:sz w:val="28"/>
+          <w:szCs w:val="28"/>
+        </w:rPr>
+        <w:t>P</w:t>
+      </w:r>
+      <w:r>
+        <w:rPr>
+          <w:rFonts w:cs="Times New Roman" w:ascii="Times New Roman" w:hAnsi="Times New Roman"/>
+          <w:b w:val="false"/>
+          <w:bCs w:val="false"/>
+          <w:color w:val="000000"/>
+          <w:sz w:val="28"/>
+          <w:szCs w:val="28"/>
+        </w:rPr>
+        <w:t>olicy(Attributes: pol_no, name, commission, premium , late_fee, duration)</w:t>
+      </w:r>
+    </w:p>
+    <w:p>
+      <w:pPr>
+        <w:pStyle w:val="Normal"/>
+        <w:numPr>
+          <w:ilvl w:val="0"/>
+          <w:numId w:val="4"/>
+        </w:numPr>
+        <w:spacing w:lineRule="auto" w:line="168" w:beforeAutospacing="1" w:afterAutospacing="1"/>
+        <w:jc w:val="both"/>
+        <w:rPr>
+          <w:rFonts w:ascii="Times New Roman" w:hAnsi="Times New Roman" w:cs="Times New Roman"/>
+          <w:b w:val="false"/>
+          <w:b w:val="false"/>
+          <w:bCs w:val="false"/>
+          <w:color w:val="000000"/>
+          <w:sz w:val="28"/>
+          <w:szCs w:val="28"/>
+        </w:rPr>
+      </w:pPr>
+      <w:r>
+        <w:rPr>
+          <w:rFonts w:cs="Times New Roman" w:ascii="Times New Roman" w:hAnsi="Times New Roman"/>
+          <w:b w:val="false"/>
+          <w:bCs w:val="false"/>
+          <w:color w:val="000000"/>
+          <w:sz w:val="28"/>
+          <w:szCs w:val="28"/>
+        </w:rPr>
+        <w:t>Payment</w:t>
+      </w:r>
+      <w:r>
+        <w:rPr>
+          <w:rFonts w:cs="Times New Roman" w:ascii="Times New Roman" w:hAnsi="Times New Roman"/>
+          <w:b w:val="false"/>
+          <w:bCs w:val="false"/>
+          <w:color w:val="000000"/>
+          <w:sz w:val="28"/>
+          <w:szCs w:val="28"/>
+        </w:rPr>
+        <w:t>(Attributes: agent_id, cust_id, pol_no, date, amount, commision)</w:t>
+      </w:r>
+    </w:p>
+    <w:p>
+      <w:pPr>
+        <w:pStyle w:val="Normal"/>
+        <w:numPr>
+          <w:ilvl w:val="0"/>
+          <w:numId w:val="4"/>
+        </w:numPr>
+        <w:spacing w:lineRule="auto" w:line="168" w:beforeAutospacing="1" w:afterAutospacing="1"/>
+        <w:jc w:val="both"/>
+        <w:rPr>
+          <w:rFonts w:ascii="Times New Roman" w:hAnsi="Times New Roman" w:cs="Times New Roman"/>
+          <w:b w:val="false"/>
+          <w:b w:val="false"/>
+          <w:bCs w:val="false"/>
+          <w:color w:val="000000"/>
+          <w:sz w:val="28"/>
+          <w:szCs w:val="28"/>
+        </w:rPr>
+      </w:pPr>
+      <w:r>
+        <w:rPr>
+          <w:rFonts w:cs="Times New Roman" w:ascii="Times New Roman" w:hAnsi="Times New Roman"/>
+          <w:b w:val="false"/>
+          <w:bCs w:val="false"/>
+          <w:color w:val="000000"/>
+          <w:sz w:val="28"/>
+          <w:szCs w:val="28"/>
+        </w:rPr>
+        <w:t>P</w:t>
+      </w:r>
+      <w:r>
+        <w:rPr>
+          <w:rFonts w:cs="Times New Roman" w:ascii="Times New Roman" w:hAnsi="Times New Roman"/>
+          <w:b w:val="false"/>
+          <w:bCs w:val="false"/>
+          <w:color w:val="000000"/>
+          <w:sz w:val="28"/>
+          <w:szCs w:val="28"/>
+        </w:rPr>
+        <w:t>olicy_Description(Attributes: name, type, entry_age, status, desc)</w:t>
+      </w:r>
+    </w:p>
+    <w:p>
+      <w:pPr>
+        <w:pStyle w:val="Heading1"/>
+        <w:spacing w:beforeAutospacing="1" w:afterAutospacing="1"/>
+        <w:jc w:val="both"/>
+        <w:rPr>
+          <w:rFonts w:ascii="Times New Roman" w:hAnsi="Times New Roman" w:cs="Times New Roman"/>
           <w:b/>
           <w:b/>
           <w:bCs/>
@@ -2622,6 +3058,25 @@
           <w:sz w:val="28"/>
           <w:szCs w:val="28"/>
         </w:rPr>
+      </w:r>
+    </w:p>
+    <w:p>
+      <w:pPr>
+        <w:pStyle w:val="Heading1"/>
+        <w:spacing w:beforeAutospacing="1" w:afterAutospacing="1"/>
+        <w:jc w:val="both"/>
+        <w:rPr>
+          <w:rFonts w:ascii="Times New Roman" w:hAnsi="Times New Roman" w:cs="Times New Roman"/>
+          <w:b w:val="false"/>
+          <w:b w:val="false"/>
+          <w:bCs w:val="false"/>
+          <w:color w:val="000000"/>
+          <w:sz w:val="28"/>
+          <w:szCs w:val="28"/>
+        </w:rPr>
+      </w:pPr>
+      <w:r>
+        <w:rPr/>
       </w:r>
       <w:r>
         <w:br w:type="page"/>
@@ -6144,40 +6599,445 @@
     <w:p>
       <w:pPr>
         <w:pStyle w:val="Heading1"/>
-        <w:jc w:val="both"/>
-        <w:rPr/>
-      </w:pPr>
-      <w:r>
-        <w:rPr>
-          <w:rFonts w:ascii="Times New Roman" w:hAnsi="Times New Roman"/>
-        </w:rPr>
-        <w:t>USER INTERFACE SNAPSHOTS</w:t>
-      </w:r>
-    </w:p>
-    <w:p>
-      <w:pPr>
-        <w:pStyle w:val="Normal"/>
-        <w:jc w:val="both"/>
-        <w:rPr>
-          <w:rFonts w:ascii="Times New Roman" w:hAnsi="Times New Roman"/>
-        </w:rPr>
-      </w:pPr>
-      <w:r>
-        <w:rPr>
-          <w:rFonts w:ascii="Times New Roman" w:hAnsi="Times New Roman"/>
-        </w:rPr>
-      </w:r>
-    </w:p>
-    <w:p>
-      <w:pPr>
-        <w:pStyle w:val="Normal"/>
+        <w:spacing w:beforeAutospacing="1" w:afterAutospacing="1"/>
+        <w:jc w:val="both"/>
+        <w:rPr/>
+      </w:pPr>
+      <w:r>
+        <w:rPr>
+          <w:rFonts w:cs="Times New Roman" w:ascii="Times New Roman" w:hAnsi="Times New Roman"/>
+          <w:b/>
+          <w:bCs/>
+          <w:sz w:val="28"/>
+          <w:szCs w:val="28"/>
+        </w:rPr>
+        <w:t>ERROR MESSAGES / ALERTS DESIGN</w:t>
+      </w:r>
+    </w:p>
+    <w:p>
+      <w:pPr>
+        <w:pStyle w:val="Normal"/>
+        <w:numPr>
+          <w:ilvl w:val="0"/>
+          <w:numId w:val="5"/>
+        </w:numPr>
+        <w:spacing w:beforeAutospacing="1" w:afterAutospacing="1"/>
+        <w:jc w:val="both"/>
+        <w:rPr/>
+      </w:pPr>
+      <w:r>
+        <w:rPr>
+          <w:rFonts w:cs="Times New Roman" w:ascii="Times New Roman" w:hAnsi="Times New Roman"/>
+          <w:b w:val="false"/>
+          <w:bCs w:val="false"/>
+          <w:color w:val="000000"/>
+          <w:sz w:val="28"/>
+          <w:szCs w:val="28"/>
+        </w:rPr>
+        <w:t>The login page displays “*Incorrect Username Or Password” message on entering invalid login credentials.</w:t>
+      </w:r>
+    </w:p>
+    <w:p>
+      <w:pPr>
+        <w:pStyle w:val="Normal"/>
+        <w:numPr>
+          <w:ilvl w:val="0"/>
+          <w:numId w:val="5"/>
+        </w:numPr>
+        <w:spacing w:beforeAutospacing="1" w:afterAutospacing="1"/>
+        <w:jc w:val="both"/>
+        <w:rPr/>
+      </w:pPr>
+      <w:r>
+        <w:rPr>
+          <w:rFonts w:cs="Times New Roman" w:ascii="Times New Roman" w:hAnsi="Times New Roman"/>
+          <w:b w:val="false"/>
+          <w:bCs w:val="false"/>
+          <w:color w:val="000000"/>
+          <w:sz w:val="28"/>
+          <w:szCs w:val="28"/>
+        </w:rPr>
+        <w:t>Each time a premium payment is made, the page displays “Transaction Successful”.</w:t>
+      </w:r>
+    </w:p>
+    <w:p>
+      <w:pPr>
+        <w:pStyle w:val="Normal"/>
+        <w:numPr>
+          <w:ilvl w:val="0"/>
+          <w:numId w:val="5"/>
+        </w:numPr>
+        <w:spacing w:beforeAutospacing="1" w:afterAutospacing="1"/>
+        <w:jc w:val="both"/>
+        <w:rPr/>
+      </w:pPr>
+      <w:r>
+        <w:rPr>
+          <w:rFonts w:cs="Times New Roman" w:ascii="Times New Roman" w:hAnsi="Times New Roman"/>
+          <w:b w:val="false"/>
+          <w:bCs w:val="false"/>
+          <w:color w:val="000000"/>
+          <w:sz w:val="28"/>
+          <w:szCs w:val="28"/>
+        </w:rPr>
+        <w:t>Each time a Customer/Agent/Policy is successfully added, the page displays “Record Successfully Added”.</w:t>
+      </w:r>
+    </w:p>
+    <w:p>
+      <w:pPr>
+        <w:pStyle w:val="Normal"/>
+        <w:numPr>
+          <w:ilvl w:val="0"/>
+          <w:numId w:val="5"/>
+        </w:numPr>
+        <w:spacing w:beforeAutospacing="1" w:afterAutospacing="1"/>
+        <w:jc w:val="both"/>
+        <w:rPr/>
+      </w:pPr>
+      <w:r>
+        <w:rPr>
+          <w:rFonts w:cs="Times New Roman" w:ascii="Times New Roman" w:hAnsi="Times New Roman"/>
+          <w:b w:val="false"/>
+          <w:bCs w:val="false"/>
+          <w:color w:val="000000"/>
+          <w:sz w:val="28"/>
+          <w:szCs w:val="28"/>
+        </w:rPr>
+        <w:t>Each the a customer surrenders a policy, the page displays “Policy Successfully Surrendered”.</w:t>
+      </w:r>
+    </w:p>
+    <w:p>
+      <w:pPr>
+        <w:pStyle w:val="Heading1"/>
+        <w:spacing w:beforeAutospacing="1" w:afterAutospacing="1"/>
+        <w:jc w:val="both"/>
+        <w:rPr>
+          <w:rFonts w:ascii="Times New Roman" w:hAnsi="Times New Roman" w:cs="Times New Roman"/>
+          <w:b/>
+          <w:b/>
+          <w:bCs/>
+          <w:sz w:val="28"/>
+          <w:szCs w:val="28"/>
+        </w:rPr>
+      </w:pPr>
+      <w:r>
+        <w:rPr/>
+      </w:r>
+    </w:p>
+    <w:p>
+      <w:pPr>
+        <w:pStyle w:val="Heading1"/>
+        <w:spacing w:beforeAutospacing="1" w:afterAutospacing="1"/>
+        <w:jc w:val="both"/>
+        <w:rPr/>
+      </w:pPr>
+      <w:r>
+        <w:rPr>
+          <w:rFonts w:cs="Times New Roman" w:ascii="Times New Roman" w:hAnsi="Times New Roman"/>
+          <w:b/>
+          <w:bCs/>
+          <w:sz w:val="28"/>
+          <w:szCs w:val="28"/>
+        </w:rPr>
+        <w:t>T</w:t>
+      </w:r>
+      <w:r>
+        <w:rPr>
+          <w:rFonts w:cs="Times New Roman" w:ascii="Times New Roman" w:hAnsi="Times New Roman"/>
+          <w:b/>
+          <w:bCs/>
+          <w:sz w:val="28"/>
+          <w:szCs w:val="28"/>
+        </w:rPr>
+        <w:t>EST CASE DESIGN</w:t>
+      </w:r>
+    </w:p>
+    <w:p>
+      <w:pPr>
+        <w:pStyle w:val="Normal"/>
+        <w:numPr>
+          <w:ilvl w:val="0"/>
+          <w:numId w:val="5"/>
+        </w:numPr>
+        <w:spacing w:beforeAutospacing="1" w:afterAutospacing="1"/>
+        <w:jc w:val="both"/>
+        <w:rPr/>
+      </w:pPr>
+      <w:r>
+        <w:rPr>
+          <w:rFonts w:cs="Times New Roman" w:ascii="Times New Roman" w:hAnsi="Times New Roman"/>
+          <w:b w:val="false"/>
+          <w:bCs w:val="false"/>
+          <w:color w:val="000000"/>
+          <w:sz w:val="28"/>
+          <w:szCs w:val="28"/>
+        </w:rPr>
+        <w:t>For calculation of the days remaining to pay premium, the cases are as follows:</w:t>
+      </w:r>
+    </w:p>
+    <w:p>
+      <w:pPr>
+        <w:pStyle w:val="Normal"/>
+        <w:numPr>
+          <w:ilvl w:val="0"/>
+          <w:numId w:val="0"/>
+        </w:numPr>
+        <w:spacing w:beforeAutospacing="1" w:afterAutospacing="1"/>
+        <w:ind w:left="720" w:hanging="0"/>
+        <w:jc w:val="both"/>
+        <w:rPr/>
+      </w:pPr>
+      <w:r>
+        <w:rPr>
+          <w:rFonts w:cs="Times New Roman" w:ascii="Times New Roman" w:hAnsi="Times New Roman"/>
+          <w:b w:val="false"/>
+          <w:bCs w:val="false"/>
+          <w:color w:val="000000"/>
+          <w:sz w:val="28"/>
+          <w:szCs w:val="28"/>
+        </w:rPr>
+        <w:t>1. Due-date is today.</w:t>
+      </w:r>
+    </w:p>
+    <w:p>
+      <w:pPr>
+        <w:pStyle w:val="Normal"/>
+        <w:numPr>
+          <w:ilvl w:val="0"/>
+          <w:numId w:val="0"/>
+        </w:numPr>
+        <w:spacing w:beforeAutospacing="1" w:afterAutospacing="1"/>
+        <w:ind w:left="720" w:hanging="0"/>
+        <w:jc w:val="both"/>
+        <w:rPr/>
+      </w:pPr>
+      <w:r>
+        <w:rPr>
+          <w:rFonts w:cs="Times New Roman" w:ascii="Times New Roman" w:hAnsi="Times New Roman"/>
+          <w:b w:val="false"/>
+          <w:bCs w:val="false"/>
+          <w:color w:val="000000"/>
+          <w:sz w:val="28"/>
+          <w:szCs w:val="28"/>
+        </w:rPr>
+        <w:t>2. Due-date has been missed.</w:t>
+      </w:r>
+    </w:p>
+    <w:p>
+      <w:pPr>
+        <w:pStyle w:val="Normal"/>
+        <w:numPr>
+          <w:ilvl w:val="0"/>
+          <w:numId w:val="0"/>
+        </w:numPr>
+        <w:spacing w:beforeAutospacing="1" w:afterAutospacing="1"/>
+        <w:ind w:left="720" w:hanging="0"/>
+        <w:jc w:val="both"/>
+        <w:rPr/>
+      </w:pPr>
+      <w:r>
+        <w:rPr>
+          <w:rFonts w:cs="Times New Roman" w:ascii="Times New Roman" w:hAnsi="Times New Roman"/>
+          <w:b w:val="false"/>
+          <w:bCs w:val="false"/>
+          <w:color w:val="000000"/>
+          <w:sz w:val="28"/>
+          <w:szCs w:val="28"/>
+        </w:rPr>
+        <w:t>3. Due-date is upcoming</w:t>
+      </w:r>
+    </w:p>
+    <w:p>
+      <w:pPr>
+        <w:pStyle w:val="Normal"/>
+        <w:numPr>
+          <w:ilvl w:val="0"/>
+          <w:numId w:val="5"/>
+        </w:numPr>
+        <w:spacing w:beforeAutospacing="1" w:afterAutospacing="1"/>
+        <w:jc w:val="both"/>
+        <w:rPr/>
+      </w:pPr>
+      <w:r>
+        <w:rPr>
+          <w:rFonts w:cs="Times New Roman" w:ascii="Times New Roman" w:hAnsi="Times New Roman"/>
+          <w:b w:val="false"/>
+          <w:bCs w:val="false"/>
+          <w:color w:val="000000"/>
+          <w:sz w:val="28"/>
+          <w:szCs w:val="28"/>
+        </w:rPr>
+        <w:t>For calculating whether there is a late fee or no, the cases are as follows:</w:t>
+      </w:r>
+    </w:p>
+    <w:p>
+      <w:pPr>
+        <w:pStyle w:val="Normal"/>
+        <w:numPr>
+          <w:ilvl w:val="0"/>
+          <w:numId w:val="0"/>
+        </w:numPr>
+        <w:spacing w:beforeAutospacing="1" w:afterAutospacing="1"/>
+        <w:ind w:left="720" w:hanging="0"/>
+        <w:jc w:val="both"/>
+        <w:rPr/>
+      </w:pPr>
+      <w:r>
+        <w:rPr>
+          <w:rFonts w:cs="Times New Roman" w:ascii="Times New Roman" w:hAnsi="Times New Roman"/>
+          <w:b w:val="false"/>
+          <w:bCs w:val="false"/>
+          <w:color w:val="000000"/>
+          <w:sz w:val="28"/>
+          <w:szCs w:val="28"/>
+        </w:rPr>
+        <w:t>1. Due-date has been missed hence apply late fee.</w:t>
+      </w:r>
+    </w:p>
+    <w:p>
+      <w:pPr>
+        <w:pStyle w:val="Normal"/>
+        <w:numPr>
+          <w:ilvl w:val="0"/>
+          <w:numId w:val="0"/>
+        </w:numPr>
+        <w:spacing w:beforeAutospacing="1" w:afterAutospacing="1"/>
+        <w:ind w:left="720" w:hanging="0"/>
+        <w:jc w:val="both"/>
+        <w:rPr/>
+      </w:pPr>
+      <w:r>
+        <w:rPr>
+          <w:rFonts w:cs="Times New Roman" w:ascii="Times New Roman" w:hAnsi="Times New Roman"/>
+          <w:b w:val="false"/>
+          <w:bCs w:val="false"/>
+          <w:color w:val="000000"/>
+          <w:sz w:val="28"/>
+          <w:szCs w:val="28"/>
+        </w:rPr>
+        <w:t>2. Due-date has not been missed hence do not apply late fee.</w:t>
+      </w:r>
+    </w:p>
+    <w:p>
+      <w:pPr>
+        <w:pStyle w:val="Heading1"/>
+        <w:jc w:val="both"/>
+        <w:rPr/>
+      </w:pPr>
+      <w:r>
+        <w:rPr/>
+      </w:r>
+    </w:p>
+    <w:p>
+      <w:pPr>
+        <w:pStyle w:val="Heading1"/>
+        <w:jc w:val="both"/>
+        <w:rPr/>
+      </w:pPr>
+      <w:r>
+        <w:rPr/>
+      </w:r>
+    </w:p>
+    <w:p>
+      <w:pPr>
+        <w:pStyle w:val="Heading1"/>
+        <w:jc w:val="both"/>
+        <w:rPr/>
+      </w:pPr>
+      <w:r>
+        <w:rPr/>
+      </w:r>
+    </w:p>
+    <w:p>
+      <w:pPr>
+        <w:pStyle w:val="Heading1"/>
+        <w:jc w:val="both"/>
+        <w:rPr/>
+      </w:pPr>
+      <w:r>
+        <w:rPr/>
+      </w:r>
+    </w:p>
+    <w:p>
+      <w:pPr>
+        <w:pStyle w:val="Heading1"/>
+        <w:jc w:val="both"/>
+        <w:rPr/>
+      </w:pPr>
+      <w:r>
+        <w:rPr/>
+      </w:r>
+    </w:p>
+    <w:p>
+      <w:pPr>
+        <w:pStyle w:val="Heading1"/>
+        <w:jc w:val="both"/>
+        <w:rPr/>
+      </w:pPr>
+      <w:r>
+        <w:rPr/>
+      </w:r>
+    </w:p>
+    <w:p>
+      <w:pPr>
+        <w:pStyle w:val="Heading1"/>
+        <w:jc w:val="both"/>
+        <w:rPr/>
+      </w:pPr>
+      <w:r>
+        <w:rPr/>
+      </w:r>
+    </w:p>
+    <w:p>
+      <w:pPr>
+        <w:pStyle w:val="Heading1"/>
+        <w:jc w:val="both"/>
+        <w:rPr/>
+      </w:pPr>
+      <w:r>
+        <w:rPr/>
+      </w:r>
+    </w:p>
+    <w:p>
+      <w:pPr>
+        <w:pStyle w:val="Heading1"/>
+        <w:jc w:val="both"/>
+        <w:rPr/>
+      </w:pPr>
+      <w:r>
+        <w:rPr/>
+      </w:r>
+    </w:p>
+    <w:p>
+      <w:pPr>
+        <w:pStyle w:val="Heading1"/>
+        <w:jc w:val="both"/>
+        <w:rPr/>
+      </w:pPr>
+      <w:r>
+        <w:rPr/>
+      </w:r>
+    </w:p>
+    <w:p>
+      <w:pPr>
+        <w:pStyle w:val="Heading1"/>
+        <w:jc w:val="both"/>
+        <w:rPr/>
+      </w:pPr>
+      <w:r>
+        <w:rPr/>
+      </w:r>
+    </w:p>
+    <w:p>
+      <w:pPr>
+        <w:pStyle w:val="Heading1"/>
         <w:jc w:val="both"/>
         <w:rPr/>
       </w:pPr>
       <w:r>
         <w:rPr/>
         <w:drawing>
-          <wp:anchor behindDoc="0" distT="0" distB="0" distL="0" distR="0" simplePos="0" locked="0" layoutInCell="1" allowOverlap="1" relativeHeight="3">
+          <wp:anchor behindDoc="0" distT="0" distB="0" distL="0" distR="0" simplePos="0" locked="0" layoutInCell="1" allowOverlap="1" relativeHeight="16">
             <wp:simplePos x="0" y="0"/>
             <wp:positionH relativeFrom="column">
               <wp:align>center</wp:align>
@@ -6235,8 +7095,32 @@
         <w:rPr>
           <w:rFonts w:ascii="Times New Roman" w:hAnsi="Times New Roman"/>
         </w:rPr>
+      </w:r>
+    </w:p>
+    <w:p>
+      <w:pPr>
+        <w:pStyle w:val="Normal"/>
+        <w:jc w:val="both"/>
+        <w:rPr/>
+      </w:pPr>
+      <w:r>
+        <w:rPr/>
+      </w:r>
+    </w:p>
+    <w:p>
+      <w:pPr>
+        <w:pStyle w:val="Normal"/>
+        <w:jc w:val="both"/>
+        <w:rPr>
+          <w:rFonts w:ascii="Times New Roman" w:hAnsi="Times New Roman"/>
+        </w:rPr>
+      </w:pPr>
+      <w:r>
+        <w:rPr>
+          <w:rFonts w:ascii="Times New Roman" w:hAnsi="Times New Roman"/>
+        </w:rPr>
         <w:drawing>
-          <wp:anchor behindDoc="0" distT="0" distB="0" distL="0" distR="0" simplePos="0" locked="0" layoutInCell="1" allowOverlap="1" relativeHeight="4">
+          <wp:anchor behindDoc="0" distT="0" distB="0" distL="0" distR="0" simplePos="0" locked="0" layoutInCell="1" allowOverlap="1" relativeHeight="2">
             <wp:simplePos x="0" y="0"/>
             <wp:positionH relativeFrom="column">
               <wp:align>center</wp:align>
@@ -6295,7 +7179,7 @@
           <w:rFonts w:ascii="Times New Roman" w:hAnsi="Times New Roman"/>
         </w:rPr>
         <w:drawing>
-          <wp:anchor behindDoc="0" distT="0" distB="0" distL="0" distR="0" simplePos="0" locked="0" layoutInCell="1" allowOverlap="1" relativeHeight="5">
+          <wp:anchor behindDoc="0" distT="0" distB="0" distL="0" distR="0" simplePos="0" locked="0" layoutInCell="1" allowOverlap="1" relativeHeight="3">
             <wp:simplePos x="0" y="0"/>
             <wp:positionH relativeFrom="column">
               <wp:align>center</wp:align>
@@ -6354,7 +7238,7 @@
           <w:rFonts w:ascii="Times New Roman" w:hAnsi="Times New Roman"/>
         </w:rPr>
         <w:drawing>
-          <wp:anchor behindDoc="0" distT="0" distB="0" distL="0" distR="0" simplePos="0" locked="0" layoutInCell="1" allowOverlap="1" relativeHeight="6">
+          <wp:anchor behindDoc="0" distT="0" distB="0" distL="0" distR="0" simplePos="0" locked="0" layoutInCell="1" allowOverlap="1" relativeHeight="4">
             <wp:simplePos x="0" y="0"/>
             <wp:positionH relativeFrom="column">
               <wp:align>center</wp:align>
@@ -6413,7 +7297,7 @@
           <w:rFonts w:ascii="Times New Roman" w:hAnsi="Times New Roman"/>
         </w:rPr>
         <w:drawing>
-          <wp:anchor behindDoc="0" distT="0" distB="0" distL="0" distR="0" simplePos="0" locked="0" layoutInCell="1" allowOverlap="1" relativeHeight="7">
+          <wp:anchor behindDoc="0" distT="0" distB="0" distL="0" distR="0" simplePos="0" locked="0" layoutInCell="1" allowOverlap="1" relativeHeight="5">
             <wp:simplePos x="0" y="0"/>
             <wp:positionH relativeFrom="column">
               <wp:align>center</wp:align>
@@ -6472,7 +7356,7 @@
           <w:rFonts w:ascii="Times New Roman" w:hAnsi="Times New Roman"/>
         </w:rPr>
         <w:drawing>
-          <wp:anchor behindDoc="0" distT="0" distB="0" distL="0" distR="0" simplePos="0" locked="0" layoutInCell="1" allowOverlap="1" relativeHeight="16">
+          <wp:anchor behindDoc="0" distT="0" distB="0" distL="0" distR="0" simplePos="0" locked="0" layoutInCell="1" allowOverlap="1" relativeHeight="14">
             <wp:simplePos x="0" y="0"/>
             <wp:positionH relativeFrom="column">
               <wp:align>center</wp:align>
@@ -6531,7 +7415,7 @@
           <w:rFonts w:ascii="Times New Roman" w:hAnsi="Times New Roman"/>
         </w:rPr>
         <w:drawing>
-          <wp:anchor behindDoc="0" distT="0" distB="0" distL="0" distR="0" simplePos="0" locked="0" layoutInCell="1" allowOverlap="1" relativeHeight="8">
+          <wp:anchor behindDoc="0" distT="0" distB="0" distL="0" distR="0" simplePos="0" locked="0" layoutInCell="1" allowOverlap="1" relativeHeight="6">
             <wp:simplePos x="0" y="0"/>
             <wp:positionH relativeFrom="column">
               <wp:align>center</wp:align>
@@ -6590,7 +7474,7 @@
           <w:rFonts w:ascii="Times New Roman" w:hAnsi="Times New Roman"/>
         </w:rPr>
         <w:drawing>
-          <wp:anchor behindDoc="0" distT="0" distB="0" distL="0" distR="0" simplePos="0" locked="0" layoutInCell="1" allowOverlap="1" relativeHeight="9">
+          <wp:anchor behindDoc="0" distT="0" distB="0" distL="0" distR="0" simplePos="0" locked="0" layoutInCell="1" allowOverlap="1" relativeHeight="7">
             <wp:simplePos x="0" y="0"/>
             <wp:positionH relativeFrom="column">
               <wp:align>center</wp:align>
@@ -6663,7 +7547,7 @@
           <w:rFonts w:ascii="Times New Roman" w:hAnsi="Times New Roman"/>
         </w:rPr>
         <w:drawing>
-          <wp:anchor behindDoc="0" distT="0" distB="0" distL="0" distR="0" simplePos="0" locked="0" layoutInCell="1" allowOverlap="1" relativeHeight="10">
+          <wp:anchor behindDoc="0" distT="0" distB="0" distL="0" distR="0" simplePos="0" locked="0" layoutInCell="1" allowOverlap="1" relativeHeight="8">
             <wp:simplePos x="0" y="0"/>
             <wp:positionH relativeFrom="column">
               <wp:align>center</wp:align>
@@ -6736,7 +7620,7 @@
           <w:rFonts w:ascii="Times New Roman" w:hAnsi="Times New Roman"/>
         </w:rPr>
         <w:drawing>
-          <wp:anchor behindDoc="0" distT="0" distB="0" distL="0" distR="0" simplePos="0" locked="0" layoutInCell="1" allowOverlap="1" relativeHeight="11">
+          <wp:anchor behindDoc="0" distT="0" distB="0" distL="0" distR="0" simplePos="0" locked="0" layoutInCell="1" allowOverlap="1" relativeHeight="9">
             <wp:simplePos x="0" y="0"/>
             <wp:positionH relativeFrom="column">
               <wp:align>center</wp:align>
@@ -6809,7 +7693,7 @@
           <w:rFonts w:ascii="Times New Roman" w:hAnsi="Times New Roman"/>
         </w:rPr>
         <w:drawing>
-          <wp:anchor behindDoc="0" distT="0" distB="0" distL="0" distR="0" simplePos="0" locked="0" layoutInCell="1" allowOverlap="1" relativeHeight="15">
+          <wp:anchor behindDoc="0" distT="0" distB="0" distL="0" distR="0" simplePos="0" locked="0" layoutInCell="1" allowOverlap="1" relativeHeight="13">
             <wp:simplePos x="0" y="0"/>
             <wp:positionH relativeFrom="column">
               <wp:align>center</wp:align>
@@ -6882,7 +7766,7 @@
           <w:rFonts w:ascii="Times New Roman" w:hAnsi="Times New Roman"/>
         </w:rPr>
         <w:drawing>
-          <wp:anchor behindDoc="0" distT="0" distB="0" distL="0" distR="0" simplePos="0" locked="0" layoutInCell="1" allowOverlap="1" relativeHeight="12">
+          <wp:anchor behindDoc="0" distT="0" distB="0" distL="0" distR="0" simplePos="0" locked="0" layoutInCell="1" allowOverlap="1" relativeHeight="10">
             <wp:simplePos x="0" y="0"/>
             <wp:positionH relativeFrom="column">
               <wp:align>center</wp:align>
@@ -7110,7 +7994,7 @@
       <w:fldChar w:fldCharType="separate"/>
     </w:r>
     <w:r>
-      <w:t>17</w:t>
+      <w:t>20</w:t>
     </w:r>
     <w:r>
       <w:fldChar w:fldCharType="end"/>
@@ -7336,6 +8220,443 @@
   <w:abstractNum w:abstractNumId="3">
     <w:lvl w:ilvl="0">
       <w:start w:val="1"/>
+      <w:numFmt w:val="bullet"/>
+      <w:lvlText w:val=""/>
+      <w:lvlJc w:val="left"/>
+      <w:pPr>
+        <w:tabs>
+          <w:tab w:val="num" w:pos="720"/>
+        </w:tabs>
+        <w:ind w:left="720" w:hanging="360"/>
+      </w:pPr>
+      <w:rPr>
+        <w:rFonts w:ascii="Symbol" w:hAnsi="Symbol" w:cs="Symbol" w:hint="default"/>
+        <w:rFonts w:cs="OpenSymbol"/>
+      </w:rPr>
+    </w:lvl>
+    <w:lvl w:ilvl="1">
+      <w:start w:val="1"/>
+      <w:numFmt w:val="bullet"/>
+      <w:lvlText w:val="◦"/>
+      <w:lvlJc w:val="left"/>
+      <w:pPr>
+        <w:tabs>
+          <w:tab w:val="num" w:pos="1080"/>
+        </w:tabs>
+        <w:ind w:left="1080" w:hanging="360"/>
+      </w:pPr>
+      <w:rPr>
+        <w:rFonts w:ascii="OpenSymbol" w:hAnsi="OpenSymbol" w:cs="OpenSymbol" w:hint="default"/>
+        <w:rFonts w:cs="OpenSymbol"/>
+      </w:rPr>
+    </w:lvl>
+    <w:lvl w:ilvl="2">
+      <w:start w:val="1"/>
+      <w:numFmt w:val="bullet"/>
+      <w:lvlText w:val="▪"/>
+      <w:lvlJc w:val="left"/>
+      <w:pPr>
+        <w:tabs>
+          <w:tab w:val="num" w:pos="1440"/>
+        </w:tabs>
+        <w:ind w:left="1440" w:hanging="360"/>
+      </w:pPr>
+      <w:rPr>
+        <w:rFonts w:ascii="OpenSymbol" w:hAnsi="OpenSymbol" w:cs="OpenSymbol" w:hint="default"/>
+        <w:rFonts w:cs="OpenSymbol"/>
+      </w:rPr>
+    </w:lvl>
+    <w:lvl w:ilvl="3">
+      <w:start w:val="1"/>
+      <w:numFmt w:val="bullet"/>
+      <w:lvlText w:val=""/>
+      <w:lvlJc w:val="left"/>
+      <w:pPr>
+        <w:tabs>
+          <w:tab w:val="num" w:pos="1800"/>
+        </w:tabs>
+        <w:ind w:left="1800" w:hanging="360"/>
+      </w:pPr>
+      <w:rPr>
+        <w:rFonts w:ascii="Symbol" w:hAnsi="Symbol" w:cs="Symbol" w:hint="default"/>
+        <w:rFonts w:cs="OpenSymbol"/>
+      </w:rPr>
+    </w:lvl>
+    <w:lvl w:ilvl="4">
+      <w:start w:val="1"/>
+      <w:numFmt w:val="bullet"/>
+      <w:lvlText w:val="◦"/>
+      <w:lvlJc w:val="left"/>
+      <w:pPr>
+        <w:tabs>
+          <w:tab w:val="num" w:pos="2160"/>
+        </w:tabs>
+        <w:ind w:left="2160" w:hanging="360"/>
+      </w:pPr>
+      <w:rPr>
+        <w:rFonts w:ascii="OpenSymbol" w:hAnsi="OpenSymbol" w:cs="OpenSymbol" w:hint="default"/>
+        <w:rFonts w:cs="OpenSymbol"/>
+      </w:rPr>
+    </w:lvl>
+    <w:lvl w:ilvl="5">
+      <w:start w:val="1"/>
+      <w:numFmt w:val="bullet"/>
+      <w:lvlText w:val="▪"/>
+      <w:lvlJc w:val="left"/>
+      <w:pPr>
+        <w:tabs>
+          <w:tab w:val="num" w:pos="2520"/>
+        </w:tabs>
+        <w:ind w:left="2520" w:hanging="360"/>
+      </w:pPr>
+      <w:rPr>
+        <w:rFonts w:ascii="OpenSymbol" w:hAnsi="OpenSymbol" w:cs="OpenSymbol" w:hint="default"/>
+        <w:rFonts w:cs="OpenSymbol"/>
+      </w:rPr>
+    </w:lvl>
+    <w:lvl w:ilvl="6">
+      <w:start w:val="1"/>
+      <w:numFmt w:val="bullet"/>
+      <w:lvlText w:val=""/>
+      <w:lvlJc w:val="left"/>
+      <w:pPr>
+        <w:tabs>
+          <w:tab w:val="num" w:pos="2880"/>
+        </w:tabs>
+        <w:ind w:left="2880" w:hanging="360"/>
+      </w:pPr>
+      <w:rPr>
+        <w:rFonts w:ascii="Symbol" w:hAnsi="Symbol" w:cs="Symbol" w:hint="default"/>
+        <w:rFonts w:cs="OpenSymbol"/>
+      </w:rPr>
+    </w:lvl>
+    <w:lvl w:ilvl="7">
+      <w:start w:val="1"/>
+      <w:numFmt w:val="bullet"/>
+      <w:lvlText w:val="◦"/>
+      <w:lvlJc w:val="left"/>
+      <w:pPr>
+        <w:tabs>
+          <w:tab w:val="num" w:pos="3240"/>
+        </w:tabs>
+        <w:ind w:left="3240" w:hanging="360"/>
+      </w:pPr>
+      <w:rPr>
+        <w:rFonts w:ascii="OpenSymbol" w:hAnsi="OpenSymbol" w:cs="OpenSymbol" w:hint="default"/>
+        <w:rFonts w:cs="OpenSymbol"/>
+      </w:rPr>
+    </w:lvl>
+    <w:lvl w:ilvl="8">
+      <w:start w:val="1"/>
+      <w:numFmt w:val="bullet"/>
+      <w:lvlText w:val="▪"/>
+      <w:lvlJc w:val="left"/>
+      <w:pPr>
+        <w:tabs>
+          <w:tab w:val="num" w:pos="3600"/>
+        </w:tabs>
+        <w:ind w:left="3600" w:hanging="360"/>
+      </w:pPr>
+      <w:rPr>
+        <w:rFonts w:ascii="OpenSymbol" w:hAnsi="OpenSymbol" w:cs="OpenSymbol" w:hint="default"/>
+        <w:rFonts w:cs="OpenSymbol"/>
+      </w:rPr>
+    </w:lvl>
+  </w:abstractNum>
+  <w:abstractNum w:abstractNumId="4">
+    <w:lvl w:ilvl="0">
+      <w:start w:val="1"/>
+      <w:numFmt w:val="bullet"/>
+      <w:lvlText w:val=""/>
+      <w:lvlJc w:val="left"/>
+      <w:pPr>
+        <w:tabs>
+          <w:tab w:val="num" w:pos="720"/>
+        </w:tabs>
+        <w:ind w:left="720" w:hanging="360"/>
+      </w:pPr>
+      <w:rPr>
+        <w:rFonts w:ascii="Symbol" w:hAnsi="Symbol" w:cs="Symbol" w:hint="default"/>
+      </w:rPr>
+    </w:lvl>
+    <w:lvl w:ilvl="1">
+      <w:start w:val="1"/>
+      <w:numFmt w:val="bullet"/>
+      <w:lvlText w:val="◦"/>
+      <w:lvlJc w:val="left"/>
+      <w:pPr>
+        <w:tabs>
+          <w:tab w:val="num" w:pos="1080"/>
+        </w:tabs>
+        <w:ind w:left="1080" w:hanging="360"/>
+      </w:pPr>
+      <w:rPr>
+        <w:rFonts w:ascii="OpenSymbol" w:hAnsi="OpenSymbol" w:cs="OpenSymbol" w:hint="default"/>
+        <w:rFonts w:cs="OpenSymbol"/>
+      </w:rPr>
+    </w:lvl>
+    <w:lvl w:ilvl="2">
+      <w:start w:val="1"/>
+      <w:numFmt w:val="bullet"/>
+      <w:lvlText w:val="▪"/>
+      <w:lvlJc w:val="left"/>
+      <w:pPr>
+        <w:tabs>
+          <w:tab w:val="num" w:pos="1440"/>
+        </w:tabs>
+        <w:ind w:left="1440" w:hanging="360"/>
+      </w:pPr>
+      <w:rPr>
+        <w:rFonts w:ascii="OpenSymbol" w:hAnsi="OpenSymbol" w:cs="OpenSymbol" w:hint="default"/>
+        <w:rFonts w:cs="OpenSymbol"/>
+      </w:rPr>
+    </w:lvl>
+    <w:lvl w:ilvl="3">
+      <w:start w:val="1"/>
+      <w:numFmt w:val="bullet"/>
+      <w:lvlText w:val=""/>
+      <w:lvlJc w:val="left"/>
+      <w:pPr>
+        <w:tabs>
+          <w:tab w:val="num" w:pos="1800"/>
+        </w:tabs>
+        <w:ind w:left="1800" w:hanging="360"/>
+      </w:pPr>
+      <w:rPr>
+        <w:rFonts w:ascii="Symbol" w:hAnsi="Symbol" w:cs="Symbol" w:hint="default"/>
+        <w:rFonts w:cs="OpenSymbol"/>
+      </w:rPr>
+    </w:lvl>
+    <w:lvl w:ilvl="4">
+      <w:start w:val="1"/>
+      <w:numFmt w:val="bullet"/>
+      <w:lvlText w:val="◦"/>
+      <w:lvlJc w:val="left"/>
+      <w:pPr>
+        <w:tabs>
+          <w:tab w:val="num" w:pos="2160"/>
+        </w:tabs>
+        <w:ind w:left="2160" w:hanging="360"/>
+      </w:pPr>
+      <w:rPr>
+        <w:rFonts w:ascii="OpenSymbol" w:hAnsi="OpenSymbol" w:cs="OpenSymbol" w:hint="default"/>
+        <w:rFonts w:cs="OpenSymbol"/>
+      </w:rPr>
+    </w:lvl>
+    <w:lvl w:ilvl="5">
+      <w:start w:val="1"/>
+      <w:numFmt w:val="bullet"/>
+      <w:lvlText w:val="▪"/>
+      <w:lvlJc w:val="left"/>
+      <w:pPr>
+        <w:tabs>
+          <w:tab w:val="num" w:pos="2520"/>
+        </w:tabs>
+        <w:ind w:left="2520" w:hanging="360"/>
+      </w:pPr>
+      <w:rPr>
+        <w:rFonts w:ascii="OpenSymbol" w:hAnsi="OpenSymbol" w:cs="OpenSymbol" w:hint="default"/>
+        <w:rFonts w:cs="OpenSymbol"/>
+      </w:rPr>
+    </w:lvl>
+    <w:lvl w:ilvl="6">
+      <w:start w:val="1"/>
+      <w:numFmt w:val="bullet"/>
+      <w:lvlText w:val=""/>
+      <w:lvlJc w:val="left"/>
+      <w:pPr>
+        <w:tabs>
+          <w:tab w:val="num" w:pos="2880"/>
+        </w:tabs>
+        <w:ind w:left="2880" w:hanging="360"/>
+      </w:pPr>
+      <w:rPr>
+        <w:rFonts w:ascii="Symbol" w:hAnsi="Symbol" w:cs="Symbol" w:hint="default"/>
+        <w:rFonts w:cs="OpenSymbol"/>
+      </w:rPr>
+    </w:lvl>
+    <w:lvl w:ilvl="7">
+      <w:start w:val="1"/>
+      <w:numFmt w:val="bullet"/>
+      <w:lvlText w:val="◦"/>
+      <w:lvlJc w:val="left"/>
+      <w:pPr>
+        <w:tabs>
+          <w:tab w:val="num" w:pos="3240"/>
+        </w:tabs>
+        <w:ind w:left="3240" w:hanging="360"/>
+      </w:pPr>
+      <w:rPr>
+        <w:rFonts w:ascii="OpenSymbol" w:hAnsi="OpenSymbol" w:cs="OpenSymbol" w:hint="default"/>
+        <w:rFonts w:cs="OpenSymbol"/>
+      </w:rPr>
+    </w:lvl>
+    <w:lvl w:ilvl="8">
+      <w:start w:val="1"/>
+      <w:numFmt w:val="bullet"/>
+      <w:lvlText w:val="▪"/>
+      <w:lvlJc w:val="left"/>
+      <w:pPr>
+        <w:tabs>
+          <w:tab w:val="num" w:pos="3600"/>
+        </w:tabs>
+        <w:ind w:left="3600" w:hanging="360"/>
+      </w:pPr>
+      <w:rPr>
+        <w:rFonts w:ascii="OpenSymbol" w:hAnsi="OpenSymbol" w:cs="OpenSymbol" w:hint="default"/>
+        <w:rFonts w:cs="OpenSymbol"/>
+      </w:rPr>
+    </w:lvl>
+  </w:abstractNum>
+  <w:abstractNum w:abstractNumId="5">
+    <w:lvl w:ilvl="0">
+      <w:start w:val="1"/>
+      <w:numFmt w:val="bullet"/>
+      <w:lvlText w:val=""/>
+      <w:lvlJc w:val="left"/>
+      <w:pPr>
+        <w:tabs>
+          <w:tab w:val="num" w:pos="720"/>
+        </w:tabs>
+        <w:ind w:left="720" w:hanging="360"/>
+      </w:pPr>
+      <w:rPr>
+        <w:rFonts w:ascii="Symbol" w:hAnsi="Symbol" w:cs="Symbol" w:hint="default"/>
+        <w:rFonts w:cs="OpenSymbol"/>
+      </w:rPr>
+    </w:lvl>
+    <w:lvl w:ilvl="1">
+      <w:start w:val="1"/>
+      <w:numFmt w:val="bullet"/>
+      <w:lvlText w:val="◦"/>
+      <w:lvlJc w:val="left"/>
+      <w:pPr>
+        <w:tabs>
+          <w:tab w:val="num" w:pos="1080"/>
+        </w:tabs>
+        <w:ind w:left="1080" w:hanging="360"/>
+      </w:pPr>
+      <w:rPr>
+        <w:rFonts w:ascii="OpenSymbol" w:hAnsi="OpenSymbol" w:cs="OpenSymbol" w:hint="default"/>
+        <w:rFonts w:cs="OpenSymbol"/>
+      </w:rPr>
+    </w:lvl>
+    <w:lvl w:ilvl="2">
+      <w:start w:val="1"/>
+      <w:numFmt w:val="bullet"/>
+      <w:lvlText w:val="▪"/>
+      <w:lvlJc w:val="left"/>
+      <w:pPr>
+        <w:tabs>
+          <w:tab w:val="num" w:pos="1440"/>
+        </w:tabs>
+        <w:ind w:left="1440" w:hanging="360"/>
+      </w:pPr>
+      <w:rPr>
+        <w:rFonts w:ascii="OpenSymbol" w:hAnsi="OpenSymbol" w:cs="OpenSymbol" w:hint="default"/>
+        <w:rFonts w:cs="OpenSymbol"/>
+      </w:rPr>
+    </w:lvl>
+    <w:lvl w:ilvl="3">
+      <w:start w:val="1"/>
+      <w:numFmt w:val="bullet"/>
+      <w:lvlText w:val=""/>
+      <w:lvlJc w:val="left"/>
+      <w:pPr>
+        <w:tabs>
+          <w:tab w:val="num" w:pos="1800"/>
+        </w:tabs>
+        <w:ind w:left="1800" w:hanging="360"/>
+      </w:pPr>
+      <w:rPr>
+        <w:rFonts w:ascii="Symbol" w:hAnsi="Symbol" w:cs="Symbol" w:hint="default"/>
+        <w:rFonts w:cs="OpenSymbol"/>
+      </w:rPr>
+    </w:lvl>
+    <w:lvl w:ilvl="4">
+      <w:start w:val="1"/>
+      <w:numFmt w:val="bullet"/>
+      <w:lvlText w:val="◦"/>
+      <w:lvlJc w:val="left"/>
+      <w:pPr>
+        <w:tabs>
+          <w:tab w:val="num" w:pos="2160"/>
+        </w:tabs>
+        <w:ind w:left="2160" w:hanging="360"/>
+      </w:pPr>
+      <w:rPr>
+        <w:rFonts w:ascii="OpenSymbol" w:hAnsi="OpenSymbol" w:cs="OpenSymbol" w:hint="default"/>
+        <w:rFonts w:cs="OpenSymbol"/>
+      </w:rPr>
+    </w:lvl>
+    <w:lvl w:ilvl="5">
+      <w:start w:val="1"/>
+      <w:numFmt w:val="bullet"/>
+      <w:lvlText w:val="▪"/>
+      <w:lvlJc w:val="left"/>
+      <w:pPr>
+        <w:tabs>
+          <w:tab w:val="num" w:pos="2520"/>
+        </w:tabs>
+        <w:ind w:left="2520" w:hanging="360"/>
+      </w:pPr>
+      <w:rPr>
+        <w:rFonts w:ascii="OpenSymbol" w:hAnsi="OpenSymbol" w:cs="OpenSymbol" w:hint="default"/>
+        <w:rFonts w:cs="OpenSymbol"/>
+      </w:rPr>
+    </w:lvl>
+    <w:lvl w:ilvl="6">
+      <w:start w:val="1"/>
+      <w:numFmt w:val="bullet"/>
+      <w:lvlText w:val=""/>
+      <w:lvlJc w:val="left"/>
+      <w:pPr>
+        <w:tabs>
+          <w:tab w:val="num" w:pos="2880"/>
+        </w:tabs>
+        <w:ind w:left="2880" w:hanging="360"/>
+      </w:pPr>
+      <w:rPr>
+        <w:rFonts w:ascii="Symbol" w:hAnsi="Symbol" w:cs="Symbol" w:hint="default"/>
+        <w:rFonts w:cs="OpenSymbol"/>
+      </w:rPr>
+    </w:lvl>
+    <w:lvl w:ilvl="7">
+      <w:start w:val="1"/>
+      <w:numFmt w:val="bullet"/>
+      <w:lvlText w:val="◦"/>
+      <w:lvlJc w:val="left"/>
+      <w:pPr>
+        <w:tabs>
+          <w:tab w:val="num" w:pos="3240"/>
+        </w:tabs>
+        <w:ind w:left="3240" w:hanging="360"/>
+      </w:pPr>
+      <w:rPr>
+        <w:rFonts w:ascii="OpenSymbol" w:hAnsi="OpenSymbol" w:cs="OpenSymbol" w:hint="default"/>
+        <w:rFonts w:cs="OpenSymbol"/>
+      </w:rPr>
+    </w:lvl>
+    <w:lvl w:ilvl="8">
+      <w:start w:val="1"/>
+      <w:numFmt w:val="bullet"/>
+      <w:lvlText w:val="▪"/>
+      <w:lvlJc w:val="left"/>
+      <w:pPr>
+        <w:tabs>
+          <w:tab w:val="num" w:pos="3600"/>
+        </w:tabs>
+        <w:ind w:left="3600" w:hanging="360"/>
+      </w:pPr>
+      <w:rPr>
+        <w:rFonts w:ascii="OpenSymbol" w:hAnsi="OpenSymbol" w:cs="OpenSymbol" w:hint="default"/>
+        <w:rFonts w:cs="OpenSymbol"/>
+      </w:rPr>
+    </w:lvl>
+  </w:abstractNum>
+  <w:abstractNum w:abstractNumId="6">
+    <w:lvl w:ilvl="0">
+      <w:start w:val="1"/>
       <w:numFmt w:val="none"/>
       <w:suff w:val="nothing"/>
       <w:lvlText w:val=""/>
@@ -7460,6 +8781,15 @@
   </w:num>
   <w:num w:numId="3">
     <w:abstractNumId w:val="3"/>
+  </w:num>
+  <w:num w:numId="4">
+    <w:abstractNumId w:val="4"/>
+  </w:num>
+  <w:num w:numId="5">
+    <w:abstractNumId w:val="5"/>
+  </w:num>
+  <w:num w:numId="6">
+    <w:abstractNumId w:val="6"/>
   </w:num>
 </w:numbering>
 </file>
@@ -8230,6 +9560,18 @@
       <w:rFonts w:cs="Wingdings"/>
     </w:rPr>
   </w:style>
+  <w:style w:type="character" w:styleId="Bullets">
+    <w:name w:val="Bullets"/>
+    <w:qFormat/>
+    <w:rPr>
+      <w:rFonts w:ascii="OpenSymbol" w:hAnsi="OpenSymbol" w:eastAsia="OpenSymbol" w:cs="OpenSymbol"/>
+    </w:rPr>
+  </w:style>
+  <w:style w:type="character" w:styleId="NumberingSymbols">
+    <w:name w:val="Numbering Symbols"/>
+    <w:qFormat/>
+    <w:rPr/>
+  </w:style>
   <w:style w:type="paragraph" w:styleId="Heading">
     <w:name w:val="Heading"/>
     <w:basedOn w:val="Normal"/>

</xml_diff>